<commit_message>
finální aktualizace všech souborů před odevzdáním projektu SQL na ENGETO
</commit_message>
<xml_diff>
--- a/Engeto_Projekt_zadani 2025 03 10.docx
+++ b/Engeto_Projekt_zadani 2025 03 10.docx
@@ -26,6 +26,13 @@
         </w:rPr>
         <w:t>Úvod do projektu</w:t>
       </w:r>
+      <w:r>
+        <w:rPr>
+          <w:b/>
+          <w:bCs/>
+        </w:rPr>
+        <w:t xml:space="preserve"> </w:t>
+      </w:r>
     </w:p>
     <w:p>
       <w:r>
@@ -220,7 +227,15 @@
       </w:r>
       <w:proofErr w:type="gramEnd"/>
       <w:r>
-        <w:t>, GINI, daňová zátěž, atd. pro daný stát a rok.</w:t>
+        <w:t xml:space="preserve">, GINI, daňová </w:t>
+      </w:r>
+      <w:proofErr w:type="gramStart"/>
+      <w:r>
+        <w:t>zátěž,</w:t>
+      </w:r>
+      <w:proofErr w:type="gramEnd"/>
+      <w:r>
+        <w:t xml:space="preserve"> atd. pro daný stát a rok.</w:t>
       </w:r>
     </w:p>
     <w:p>
@@ -1010,6 +1025,7 @@
   <w:style w:type="character" w:default="1" w:styleId="Standardnpsmoodstavce">
     <w:name w:val="Default Paragraph Font"/>
     <w:uiPriority w:val="1"/>
+    <w:semiHidden/>
     <w:unhideWhenUsed/>
   </w:style>
   <w:style w:type="table" w:default="1" w:styleId="Normlntabulka">

</xml_diff>